<commit_message>
Added test for multiple charges transfer to model in NGD.
</commit_message>
<xml_diff>
--- a/tests/resources/Saved/21TRC05611_Not Guilty Bond Entry.docx
+++ b/tests/resources/Saved/21TRC05611_Not Guilty Bond Entry.docx
@@ -1142,7 +1142,7 @@
                 <w:sz w:val="20"/>
                 <w:szCs w:val="20"/>
               </w:rPr>
-              <w:t xml:space="preserve">4511.19A1A***</w:t>
+              <w:t xml:space="preserve">4511.19A2***</w:t>
             </w:r>
           </w:p>
         </w:tc>
@@ -1181,7 +1181,7 @@
                 <w:sz w:val="20"/>
                 <w:szCs w:val="20"/>
               </w:rPr>
-              <w:t xml:space="preserve">4511.19A1A***</w:t>
+              <w:t xml:space="preserve">4511.33</w:t>
             </w:r>
           </w:p>
         </w:tc>
@@ -1220,7 +1220,7 @@
                 <w:sz w:val="20"/>
                 <w:szCs w:val="20"/>
               </w:rPr>
-              <w:t xml:space="preserve">4511.19A1A***</w:t>
+              <w:t xml:space="preserve">4513.263B1</w:t>
             </w:r>
           </w:p>
         </w:tc>
@@ -1380,7 +1380,7 @@
                 <w:sz w:val="20"/>
                 <w:szCs w:val="20"/>
               </w:rPr>
-              <w:t xml:space="preserve">UCM</w:t>
+              <w:t xml:space="preserve">MM</w:t>
             </w:r>
           </w:p>
         </w:tc>

</xml_diff>